<commit_message>
added a new line - things learnt
</commit_message>
<xml_diff>
--- a/prac1.docx
+++ b/prac1.docx
@@ -21,6 +21,12 @@
           <w:lang w:val="en-AU"/>
         </w:rPr>
       </w:pPr>
+      <w:r>
+        <w:rPr>
+          <w:lang w:val="en-AU"/>
+        </w:rPr>
+        <w:t>Things that I learned about Git and GitHub:</w:t>
+      </w:r>
       <w:bookmarkStart w:id="0" w:name="_GoBack"/>
       <w:bookmarkEnd w:id="0"/>
     </w:p>

</xml_diff>

<commit_message>
finish practise1 - i think i've figured out the most basic concept of git
</commit_message>
<xml_diff>
--- a/prac1.docx
+++ b/prac1.docx
@@ -166,6 +166,45 @@
           <w:lang w:val="en-AU"/>
         </w:rPr>
         <w:t>Next is where you commit – you say git commit -m “some message explaining the changes”</w:t>
+      </w:r>
+    </w:p>
+    <w:p>
+      <w:pPr>
+        <w:rPr>
+          <w:lang w:val="en-AU"/>
+        </w:rPr>
+      </w:pPr>
+    </w:p>
+    <w:p>
+      <w:pPr>
+        <w:rPr>
+          <w:lang w:val="en-AU"/>
+        </w:rPr>
+      </w:pPr>
+      <w:r>
+        <w:rPr>
+          <w:lang w:val="en-AU"/>
+        </w:rPr>
+        <w:t xml:space="preserve">Okay I think I’ve figured it out now </w:t>
+      </w:r>
+    </w:p>
+    <w:p>
+      <w:pPr>
+        <w:rPr>
+          <w:lang w:val="en-AU"/>
+        </w:rPr>
+      </w:pPr>
+      <w:r>
+        <w:rPr>
+          <w:lang w:val="en-AU"/>
+        </w:rPr>
+        <w:t xml:space="preserve">Yay me </w:t>
+      </w:r>
+      <w:r>
+        <w:rPr>
+          <w:lang w:val="en-AU"/>
+        </w:rPr>
+        <w:t>!!!!!</w:t>
       </w:r>
       <w:bookmarkStart w:id="0" w:name="_GoBack"/>
       <w:bookmarkEnd w:id="0"/>

</xml_diff>